<commit_message>
Final Report: Comprehensive Audit and Log-Driven Editorial Process
The final report meticulously adheres to all established criteria, encompassing comprehensive revisions and alignment with outlined specifications. Log entries provide a detailed audit trail of the editorial process, encompassing timestamps, author notations, and modification summaries. All facets ensure precision and regulatory compliance, delivering a coherent and systematic representation of the data.
</commit_message>
<xml_diff>
--- a/A297_FINAL_REPORT.docx
+++ b/A297_FINAL_REPORT.docx
@@ -97,38 +97,10 @@
         <w:jc w:val="center"/>
         <w:rPr>
           <w:rFonts w:ascii="Times New Roman" w:hAnsi="Times New Roman" w:cs="Times New Roman"/>
-          <w:b/>
-          <w:sz w:val="28"/>
-          <w:szCs w:val="28"/>
-        </w:rPr>
-      </w:pPr>
-      <w:r>
-        <w:rPr>
-          <w:rFonts w:ascii="Times New Roman" w:hAnsi="Times New Roman" w:cs="Times New Roman"/>
-          <w:b/>
-          <w:sz w:val="28"/>
-          <w:szCs w:val="28"/>
-        </w:rPr>
-        <w:t>Title:</w:t>
-      </w:r>
-      <w:r>
-        <w:rPr>
-          <w:rFonts w:ascii="Times New Roman" w:hAnsi="Times New Roman" w:cs="Times New Roman"/>
-          <w:b/>
-          <w:sz w:val="28"/>
-          <w:szCs w:val="28"/>
-        </w:rPr>
-        <w:t xml:space="preserve"> </w:t>
-      </w:r>
-      <w:r>
-        <w:rPr>
-          <w:rFonts w:ascii="Times New Roman" w:hAnsi="Times New Roman" w:cs="Times New Roman"/>
-          <w:b/>
-          <w:sz w:val="28"/>
-          <w:szCs w:val="28"/>
-        </w:rPr>
-        <w:t>The Role of Education Quality in University Rankings: Insights from the CWUR (2012-2015)</w:t>
-      </w:r>
+          <w:sz w:val="32"/>
+          <w:szCs w:val="32"/>
+        </w:rPr>
+      </w:pPr>
     </w:p>
     <w:p>
       <w:pPr>
@@ -136,10 +108,22 @@
         <w:jc w:val="center"/>
         <w:rPr>
           <w:rFonts w:ascii="Times New Roman" w:hAnsi="Times New Roman" w:cs="Times New Roman"/>
+          <w:b/>
+          <w:bCs/>
           <w:sz w:val="32"/>
           <w:szCs w:val="32"/>
         </w:rPr>
       </w:pPr>
+      <w:r>
+        <w:rPr>
+          <w:rFonts w:ascii="Times New Roman" w:hAnsi="Times New Roman" w:cs="Times New Roman"/>
+          <w:b/>
+          <w:bCs/>
+          <w:sz w:val="32"/>
+          <w:szCs w:val="32"/>
+        </w:rPr>
+        <w:t>7COM1079-0901-2024 - Team Research and Development Project</w:t>
+      </w:r>
     </w:p>
     <w:p>
       <w:pPr>
@@ -147,18 +131,25 @@
         <w:jc w:val="center"/>
         <w:rPr>
           <w:rFonts w:ascii="Times New Roman" w:hAnsi="Times New Roman" w:cs="Times New Roman"/>
+          <w:b/>
+          <w:bCs/>
           <w:sz w:val="32"/>
           <w:szCs w:val="32"/>
         </w:rPr>
       </w:pPr>
-      <w:r>
-        <w:rPr>
-          <w:rFonts w:ascii="Times New Roman" w:hAnsi="Times New Roman" w:cs="Times New Roman"/>
+    </w:p>
+    <w:p>
+      <w:pPr>
+        <w:pStyle w:val="NoSpacing"/>
+        <w:jc w:val="center"/>
+        <w:rPr>
+          <w:rFonts w:ascii="Times New Roman" w:hAnsi="Times New Roman" w:cs="Times New Roman"/>
+          <w:b/>
+          <w:bCs/>
           <w:sz w:val="32"/>
           <w:szCs w:val="32"/>
         </w:rPr>
-        <w:t>7COM1079-0901-2024 - Team Research and Development Project</w:t>
-      </w:r>
+      </w:pPr>
     </w:p>
     <w:p>
       <w:pPr>
@@ -187,6 +178,44 @@
           <w:sz w:val="24"/>
           <w:szCs w:val="24"/>
         </w:rPr>
+        <w:t xml:space="preserve">Title: The Role of Education Quality in University Rankings: Insights from the CWUR </w:t>
+      </w:r>
+      <w:r>
+        <w:rPr>
+          <w:rFonts w:ascii="Times New Roman" w:hAnsi="Times New Roman" w:cs="Times New Roman"/>
+          <w:b/>
+          <w:sz w:val="24"/>
+          <w:szCs w:val="24"/>
+        </w:rPr>
+        <w:t xml:space="preserve">                                                      </w:t>
+      </w:r>
+      <w:r>
+        <w:rPr>
+          <w:rFonts w:ascii="Times New Roman" w:hAnsi="Times New Roman" w:cs="Times New Roman"/>
+          <w:b/>
+          <w:sz w:val="24"/>
+          <w:szCs w:val="24"/>
+        </w:rPr>
+        <w:t>(2012-2015)</w:t>
+      </w:r>
+    </w:p>
+    <w:p>
+      <w:pPr>
+        <w:pStyle w:val="NoSpacing"/>
+        <w:rPr>
+          <w:rFonts w:ascii="Times New Roman" w:hAnsi="Times New Roman" w:cs="Times New Roman"/>
+          <w:b/>
+          <w:sz w:val="24"/>
+          <w:szCs w:val="24"/>
+        </w:rPr>
+      </w:pPr>
+      <w:r>
+        <w:rPr>
+          <w:rFonts w:ascii="Times New Roman" w:hAnsi="Times New Roman" w:cs="Times New Roman"/>
+          <w:b/>
+          <w:sz w:val="24"/>
+          <w:szCs w:val="24"/>
+        </w:rPr>
         <w:t>Group ID</w:t>
       </w:r>
       <w:r>
@@ -281,16 +310,45 @@
           <w:sz w:val="24"/>
           <w:szCs w:val="24"/>
         </w:rPr>
-        <w:t xml:space="preserve">Prepared by: </w:t>
-      </w:r>
-      <w:r>
-        <w:rPr>
-          <w:rFonts w:ascii="Times New Roman" w:hAnsi="Times New Roman" w:cs="Times New Roman"/>
-          <w:b/>
-          <w:sz w:val="24"/>
-          <w:szCs w:val="24"/>
-        </w:rPr>
-        <w:t xml:space="preserve">Krishna </w:t>
+        <w:t>Prepared by:</w:t>
+      </w:r>
+      <w:r>
+        <w:rPr>
+          <w:rFonts w:ascii="Times New Roman" w:hAnsi="Times New Roman" w:cs="Times New Roman"/>
+          <w:b/>
+          <w:sz w:val="24"/>
+          <w:szCs w:val="24"/>
+        </w:rPr>
+        <w:t xml:space="preserve"> </w:t>
+      </w:r>
+      <w:proofErr w:type="spellStart"/>
+      <w:r>
+        <w:rPr>
+          <w:rFonts w:ascii="Times New Roman" w:hAnsi="Times New Roman" w:cs="Times New Roman"/>
+          <w:b/>
+          <w:sz w:val="24"/>
+          <w:szCs w:val="24"/>
+        </w:rPr>
+        <w:t>Muddu</w:t>
+      </w:r>
+      <w:r>
+        <w:rPr>
+          <w:rFonts w:ascii="Times New Roman" w:hAnsi="Times New Roman" w:cs="Times New Roman"/>
+          <w:b/>
+          <w:sz w:val="24"/>
+          <w:szCs w:val="24"/>
+        </w:rPr>
+        <w:t>Krishna</w:t>
+      </w:r>
+      <w:proofErr w:type="spellEnd"/>
+      <w:r>
+        <w:rPr>
+          <w:rFonts w:ascii="Times New Roman" w:hAnsi="Times New Roman" w:cs="Times New Roman"/>
+          <w:b/>
+          <w:sz w:val="24"/>
+          <w:szCs w:val="24"/>
+        </w:rPr>
+        <w:t xml:space="preserve"> </w:t>
       </w:r>
       <w:proofErr w:type="spellStart"/>
       <w:r>
@@ -3304,6 +3362,7 @@
           <w:sz w:val="24"/>
           <w:szCs w:val="24"/>
         </w:rPr>
+        <w:lastRenderedPageBreak/>
         <w:t>Problem Statement and Research Motivation</w:t>
       </w:r>
       <w:bookmarkEnd w:id="1"/>
@@ -3522,7 +3581,11 @@
         <w:jc w:val="both"/>
       </w:pPr>
       <w:r>
-        <w:t>This study studies the relationship between 2012 and 2015 between university rankings (global rank) and educational quality. In order to evaluate the influence of educational standards on rankings within the global higher education landscape, it uses the CWUR dataset to investigate the relationship between educational quality metrics and worldwide university classifications.</w:t>
+        <w:t xml:space="preserve">This study studies the relationship between 2012 and 2015 between university rankings (global rank) and educational quality. In order to evaluate the influence of educational standards on </w:t>
+      </w:r>
+      <w:r>
+        <w:lastRenderedPageBreak/>
+        <w:t>rankings within the global higher education landscape, it uses the CWUR dataset to investigate the relationship between educational quality metrics and worldwide university classifications.</w:t>
       </w:r>
     </w:p>
     <w:p>
@@ -3766,16 +3829,7 @@
           <w:sz w:val="24"/>
           <w:szCs w:val="24"/>
         </w:rPr>
-        <w:t xml:space="preserve">Using principal component analysis, Robinson-Garcia et al. (2023) analyzed data from several international university rankings, such as ARWU, THE, and QS. Based to their research, </w:t>
-      </w:r>
-      <w:r>
-        <w:rPr>
-          <w:rFonts w:ascii="Times New Roman" w:hAnsi="Times New Roman" w:cs="Times New Roman"/>
-          <w:sz w:val="24"/>
-          <w:szCs w:val="24"/>
-        </w:rPr>
-        <w:lastRenderedPageBreak/>
-        <w:t>research production and citation impact had a greater influence on rankings than teaching quality or student happiness, even if different ranking systems had different methodologies. This confirms the notion that global rankings significantly weight research metrics.</w:t>
+        <w:t>Using principal component analysis, Robinson-Garcia et al. (2023) analyzed data from several international university rankings, such as ARWU, THE, and QS. Based to their research, research production and citation impact had a greater influence on rankings than teaching quality or student happiness, even if different ranking systems had different methodologies. This confirms the notion that global rankings significantly weight research metrics.</w:t>
       </w:r>
     </w:p>
     <w:p>
@@ -3838,6 +3892,7 @@
           <w:sz w:val="24"/>
           <w:szCs w:val="24"/>
         </w:rPr>
+        <w:lastRenderedPageBreak/>
         <w:t>The foundation for comprehending the connection between university rankings and elements like quality of education is provided by these studies, which offer insightful information about how specific results criteria influence global rankings.</w:t>
       </w:r>
     </w:p>
@@ -4016,7 +4071,6 @@
         <w:rPr>
           <w:noProof/>
         </w:rPr>
-        <w:lastRenderedPageBreak/>
         <w:drawing>
           <wp:inline distT="0" distB="0" distL="0" distR="0" wp14:anchorId="2F64034D" wp14:editId="2ADF6289">
             <wp:extent cx="5937250" cy="2724150"/>
@@ -4118,6 +4172,7 @@
           <w:noProof/>
           <w:color w:val="FF0000"/>
         </w:rPr>
+        <w:lastRenderedPageBreak/>
         <w:drawing>
           <wp:inline distT="0" distB="0" distL="0" distR="0" wp14:anchorId="56D3F923" wp14:editId="1D09859D">
             <wp:extent cx="5943600" cy="2857500"/>
@@ -4257,7 +4312,6 @@
           <w:sz w:val="24"/>
           <w:szCs w:val="24"/>
         </w:rPr>
-        <w:lastRenderedPageBreak/>
         <w:drawing>
           <wp:inline distT="0" distB="0" distL="0" distR="0" wp14:anchorId="11579FF8" wp14:editId="69A0AEF4">
             <wp:extent cx="5943600" cy="2343150"/>
@@ -4448,6 +4502,7 @@
           <w:sz w:val="24"/>
           <w:szCs w:val="24"/>
         </w:rPr>
+        <w:lastRenderedPageBreak/>
         <w:drawing>
           <wp:inline distT="0" distB="0" distL="0" distR="0" wp14:anchorId="5464B9E1" wp14:editId="373BD484">
             <wp:extent cx="5943600" cy="2505075"/>
@@ -4633,7 +4688,6 @@
           <w:sz w:val="24"/>
           <w:szCs w:val="24"/>
         </w:rPr>
-        <w:lastRenderedPageBreak/>
         <w:t>Because our data presented a non-normal distribution, as indicated by the Shapiro-Wilk test (p-value &lt; 0.05), we used Spearman's rank correlation analysis to examine the association between educational quality and world rankings from 2012 to 2015. This non-parametric test is perfect for university ranking data analysis since it efficiently assesses the direction and strength of correlations between ranked variables without requiring a normal distribution, thereby rendering it especially appropriate for our study question.</w:t>
       </w:r>
     </w:p>
@@ -4795,7 +4849,16 @@
           <w:sz w:val="24"/>
           <w:szCs w:val="24"/>
         </w:rPr>
-        <w:t>During the project, our team showed excellent teamwork. We were able to accomplish tasks effectively and maintain goal alignment through frequent meetings and open communication. A balanced workload was produced by each member's equally significant contributions to data analysis, documentation, R code implementation, and brainstorming. By working together and supporting one another, difficulties like version control disputes were successfully handled. We produced excellent outcomes and improved our overall learning experience by utilizing each member's capacities and upholding a good group dynamic.</w:t>
+        <w:t xml:space="preserve">During the project, our team showed excellent teamwork. We were able to accomplish tasks effectively and maintain goal alignment through frequent meetings and open communication. A balanced workload was produced by each member's equally significant contributions to data analysis, documentation, R code implementation, and brainstorming. By working together and supporting one another, difficulties like version control disputes were successfully handled. We </w:t>
+      </w:r>
+      <w:r>
+        <w:rPr>
+          <w:rFonts w:ascii="Times New Roman" w:hAnsi="Times New Roman" w:cs="Times New Roman"/>
+          <w:sz w:val="24"/>
+          <w:szCs w:val="24"/>
+        </w:rPr>
+        <w:lastRenderedPageBreak/>
+        <w:t>produced excellent outcomes and improved our overall learning experience by utilizing each member's capacities and upholding a good group dynamic.</w:t>
       </w:r>
     </w:p>
     <w:p>
@@ -5453,14 +5516,7 @@
         <w:rPr>
           <w:rFonts w:ascii="Times New Roman" w:hAnsi="Times New Roman" w:cs="Times New Roman"/>
         </w:rPr>
-        <w:t xml:space="preserve">Even though we worked well together, there were still some things we could have done better. It was occasionally hard to arrange meeting dates that worked for everyone's schedules, which caused delays in task completion and decision-making. Technical difficulties caused some jobs to take longer than anticipated, especially those involving the development of R code and data processing. Task prioritization </w:t>
-      </w:r>
-      <w:r>
-        <w:rPr>
-          <w:rFonts w:ascii="Times New Roman" w:hAnsi="Times New Roman" w:cs="Times New Roman"/>
-        </w:rPr>
-        <w:lastRenderedPageBreak/>
-        <w:t>and more precise timetables could have reduced delays. More thorough documentation at every stage of the process would have enhanced clarity and allowed for more frictionless adjustments, even if communication was open.</w:t>
+        <w:t>Even though we worked well together, there were still some things we could have done better. It was occasionally hard to arrange meeting dates that worked for everyone's schedules, which caused delays in task completion and decision-making. Technical difficulties caused some jobs to take longer than anticipated, especially those involving the development of R code and data processing. Task prioritization and more precise timetables could have reduced delays. More thorough documentation at every stage of the process would have enhanced clarity and allowed for more frictionless adjustments, even if communication was open.</w:t>
       </w:r>
     </w:p>
     <w:p>
@@ -5644,7 +5700,21 @@
         <w:rPr>
           <w:rFonts w:ascii="Times New Roman" w:hAnsi="Times New Roman" w:cs="Times New Roman"/>
         </w:rPr>
-        <w:t>All things considered, the initiative achieved its goals. The individuals involved showed excellent teamwork, efficient time management, and thorough data analysis. We found a substantial positive association between university ranks and education quality, accounting for around 45.72% of the ranking variation, despite some technological difficulties and time restrictions.</w:t>
+        <w:t xml:space="preserve">All things </w:t>
+      </w:r>
+      <w:proofErr w:type="gramStart"/>
+      <w:r>
+        <w:rPr>
+          <w:rFonts w:ascii="Times New Roman" w:hAnsi="Times New Roman" w:cs="Times New Roman"/>
+        </w:rPr>
+        <w:t>considered,</w:t>
+      </w:r>
+      <w:proofErr w:type="gramEnd"/>
+      <w:r>
+        <w:rPr>
+          <w:rFonts w:ascii="Times New Roman" w:hAnsi="Times New Roman" w:cs="Times New Roman"/>
+        </w:rPr>
+        <w:t xml:space="preserve"> the initiative achieved its goals. The individuals involved showed excellent teamwork, efficient time management, and thorough data analysis. We found a substantial positive association between university ranks and education quality, accounting for around 45.72% of the ranking variation, despite some technological difficulties and time restrictions.</w:t>
       </w:r>
       <w:r>
         <w:rPr>
@@ -5707,6 +5777,7 @@
           <w:sz w:val="24"/>
           <w:szCs w:val="24"/>
         </w:rPr>
+        <w:lastRenderedPageBreak/>
         <w:t>The composition of the group and its members have not changed since Assignment 1 was turned in. There have been no fresh faces added to the team. Nonetheless, the study question has been modified to concentrate more precisely on the association between university rankings (global rank) and educational quality between 2012 and 2015. All team members' updated GitHub IDs are listed below:</w:t>
       </w:r>
     </w:p>
@@ -6311,7 +6382,6 @@
           <w:sz w:val="24"/>
           <w:szCs w:val="24"/>
         </w:rPr>
-        <w:lastRenderedPageBreak/>
         <w:t>Comment on the GitHub log output</w:t>
       </w:r>
       <w:bookmarkEnd w:id="22"/>
@@ -6342,7 +6412,25 @@
           <w:sz w:val="24"/>
           <w:szCs w:val="24"/>
         </w:rPr>
-        <w:t xml:space="preserve">Our project's GitHub log shows a well-organized and trustworthy workflow, with regular commits that document the progress of the project. Well-documented commits have been used to document significant milestones such as dataset collecting, data cleaning, statistical analysis, and visualization. Every team member actively participated, providing detailed comments outlining the additions and modifications made to the data and code. The a warehouse, </w:t>
+        <w:t xml:space="preserve">Our project's GitHub log shows a well-organized and trustworthy workflow, with regular commits that document the progress of the project. Well-documented commits have been used to document significant milestones such as dataset collecting, data cleaning, statistical analysis, and visualization. Every team member actively participated, providing detailed comments outlining the additions and modifications made to the data and code. </w:t>
+      </w:r>
+      <w:proofErr w:type="gramStart"/>
+      <w:r>
+        <w:rPr>
+          <w:rFonts w:ascii="Times New Roman" w:hAnsi="Times New Roman" w:cs="Times New Roman"/>
+          <w:sz w:val="24"/>
+          <w:szCs w:val="24"/>
+        </w:rPr>
+        <w:t>The a</w:t>
+      </w:r>
+      <w:proofErr w:type="gramEnd"/>
+      <w:r>
+        <w:rPr>
+          <w:rFonts w:ascii="Times New Roman" w:hAnsi="Times New Roman" w:cs="Times New Roman"/>
+          <w:sz w:val="24"/>
+          <w:szCs w:val="24"/>
+        </w:rPr>
+        <w:t xml:space="preserve"> warehouse, </w:t>
       </w:r>
       <w:hyperlink r:id="rId15" w:tgtFrame="_new" w:history="1">
         <w:r>
@@ -6607,7 +6695,16 @@
           <w:sz w:val="24"/>
           <w:szCs w:val="24"/>
         </w:rPr>
-        <w:t>According to the findings, university rankings are positively impacted by educational quality, supporting the study question on how it affects standing internationally. Even while the link is strong, educational quality only partially explains the ranking variance, indicating that other important characteristics like reputation, citations, and research output are also important. To succeed in global rankings over the long run, universities looking to increase rankings should implement a holistic approach that enhances different performance categories, as well as the quality of education.</w:t>
+        <w:t xml:space="preserve">According to the findings, university rankings are positively impacted by educational quality, supporting the study question on how it affects standing internationally. Even while the link is strong, educational quality only partially explains the ranking variance, indicating that other important characteristics like reputation, citations, and research output are also important. To succeed in global rankings over the long run, universities looking to increase rankings should </w:t>
+      </w:r>
+      <w:r>
+        <w:rPr>
+          <w:rFonts w:ascii="Times New Roman" w:hAnsi="Times New Roman" w:cs="Times New Roman"/>
+          <w:sz w:val="24"/>
+          <w:szCs w:val="24"/>
+        </w:rPr>
+        <w:lastRenderedPageBreak/>
+        <w:t>implement a holistic approach that enhances different performance categories, as well as the quality of education.</w:t>
       </w:r>
     </w:p>
     <w:p>
@@ -6705,7 +6802,6 @@
           <w:sz w:val="36"/>
           <w:szCs w:val="36"/>
         </w:rPr>
-        <w:lastRenderedPageBreak/>
         <w:t>Reference List</w:t>
       </w:r>
       <w:bookmarkEnd w:id="26"/>
@@ -7281,7 +7377,6 @@
           <w:sz w:val="36"/>
           <w:szCs w:val="36"/>
         </w:rPr>
-        <w:lastRenderedPageBreak/>
         <w:t>Appendices</w:t>
       </w:r>
       <w:bookmarkEnd w:id="27"/>
@@ -7303,6 +7398,9 @@
         <w:t xml:space="preserve">  </w:t>
       </w:r>
       <w:r>
+        <w:rPr>
+          <w:noProof/>
+        </w:rPr>
         <w:drawing>
           <wp:inline distT="0" distB="0" distL="0" distR="0" wp14:anchorId="580FA003" wp14:editId="7C0B45F8">
             <wp:extent cx="5731510" cy="6991350"/>
@@ -7369,7 +7467,9 @@
         </w:rPr>
       </w:pPr>
       <w:r>
-        <w:lastRenderedPageBreak/>
+        <w:rPr>
+          <w:noProof/>
+        </w:rPr>
         <w:drawing>
           <wp:inline distT="0" distB="0" distL="0" distR="0" wp14:anchorId="78EAB303" wp14:editId="5EE2805C">
             <wp:extent cx="5731510" cy="7905750"/>
@@ -7436,6 +7536,9 @@
         </w:rPr>
       </w:pPr>
       <w:r>
+        <w:rPr>
+          <w:noProof/>
+        </w:rPr>
         <w:lastRenderedPageBreak/>
         <w:drawing>
           <wp:inline distT="0" distB="0" distL="0" distR="0" wp14:anchorId="32633672" wp14:editId="232C71E8">
@@ -7495,6 +7598,9 @@
         </w:rPr>
       </w:pPr>
       <w:r>
+        <w:rPr>
+          <w:noProof/>
+        </w:rPr>
         <w:lastRenderedPageBreak/>
         <w:drawing>
           <wp:inline distT="0" distB="0" distL="0" distR="0" wp14:anchorId="7B1A977C" wp14:editId="463277D1">
@@ -7570,6 +7676,10 @@
         </w:rPr>
       </w:pPr>
       <w:r>
+        <w:rPr>
+          <w:noProof/>
+        </w:rPr>
+        <w:lastRenderedPageBreak/>
         <w:drawing>
           <wp:inline distT="0" distB="0" distL="0" distR="0" wp14:anchorId="192B6BDD" wp14:editId="31D5B615">
             <wp:extent cx="5731510" cy="7399655"/>
@@ -7636,6 +7746,10 @@
         </w:rPr>
       </w:pPr>
       <w:r>
+        <w:rPr>
+          <w:noProof/>
+        </w:rPr>
+        <w:lastRenderedPageBreak/>
         <w:drawing>
           <wp:inline distT="0" distB="0" distL="0" distR="0" wp14:anchorId="6EB71154" wp14:editId="0020AB38">
             <wp:extent cx="5731510" cy="7392035"/>
@@ -7710,6 +7824,10 @@
         </w:rPr>
       </w:pPr>
       <w:r>
+        <w:rPr>
+          <w:noProof/>
+        </w:rPr>
+        <w:lastRenderedPageBreak/>
         <w:drawing>
           <wp:inline distT="0" distB="0" distL="0" distR="0" wp14:anchorId="005545CF" wp14:editId="6263CE18">
             <wp:extent cx="5731510" cy="4813935"/>
@@ -7768,6 +7886,9 @@
         </w:rPr>
       </w:pPr>
       <w:r>
+        <w:rPr>
+          <w:noProof/>
+        </w:rPr>
         <w:drawing>
           <wp:inline distT="0" distB="0" distL="0" distR="0" wp14:anchorId="29E66A44" wp14:editId="078774B8">
             <wp:extent cx="5731510" cy="1866265"/>
@@ -7834,13 +7955,31 @@
     </w:p>
     <w:p>
       <w:pPr>
-        <w:rPr>
-          <w:b/>
-        </w:rPr>
-      </w:pPr>
-    </w:p>
-    <w:p>
-      <w:pPr>
+        <w:jc w:val="both"/>
+        <w:rPr>
+          <w:b/>
+        </w:rPr>
+      </w:pPr>
+    </w:p>
+    <w:p>
+      <w:pPr>
+        <w:jc w:val="both"/>
+        <w:rPr>
+          <w:b/>
+        </w:rPr>
+      </w:pPr>
+    </w:p>
+    <w:p>
+      <w:pPr>
+        <w:jc w:val="both"/>
+        <w:rPr>
+          <w:b/>
+        </w:rPr>
+      </w:pPr>
+    </w:p>
+    <w:p>
+      <w:pPr>
+        <w:jc w:val="both"/>
         <w:rPr>
           <w:b/>
         </w:rPr>
@@ -7863,13 +8002,146 @@
           <w:sz w:val="24"/>
           <w:szCs w:val="24"/>
         </w:rPr>
-        <w:t>[Include GitHub log output here]</w:t>
+        <w:lastRenderedPageBreak/>
+        <w:t>Git log entries and commits:</w:t>
+      </w:r>
+    </w:p>
+    <w:p>
+      <w:pPr>
+        <w:jc w:val="both"/>
+        <w:rPr>
+          <w:rFonts w:ascii="Times New Roman" w:hAnsi="Times New Roman" w:cs="Times New Roman"/>
+          <w:color w:val="FF0000"/>
+          <w:sz w:val="24"/>
+          <w:szCs w:val="24"/>
+        </w:rPr>
+      </w:pPr>
+    </w:p>
+    <w:p>
+      <w:pPr>
+        <w:jc w:val="both"/>
+        <w:rPr>
+          <w:rFonts w:ascii="Times New Roman" w:hAnsi="Times New Roman" w:cs="Times New Roman"/>
+          <w:color w:val="FF0000"/>
+          <w:sz w:val="24"/>
+          <w:szCs w:val="24"/>
+        </w:rPr>
+      </w:pPr>
+      <w:r>
+        <w:rPr>
+          <w:rFonts w:ascii="Times New Roman" w:hAnsi="Times New Roman" w:cs="Times New Roman"/>
+          <w:noProof/>
+          <w:color w:val="FF0000"/>
+          <w:sz w:val="24"/>
+          <w:szCs w:val="24"/>
+        </w:rPr>
+        <w:drawing>
+          <wp:inline distT="0" distB="0" distL="0" distR="0" wp14:anchorId="08C3CC04" wp14:editId="71DCB623">
+            <wp:extent cx="5943600" cy="3623733"/>
+            <wp:effectExtent l="0" t="0" r="0" b="0"/>
+            <wp:docPr id="1105084643" name="Picture 1"/>
+            <wp:cNvGraphicFramePr>
+              <a:graphicFrameLocks xmlns:a="http://schemas.openxmlformats.org/drawingml/2006/main" noChangeAspect="1"/>
+            </wp:cNvGraphicFramePr>
+            <a:graphic xmlns:a="http://schemas.openxmlformats.org/drawingml/2006/main">
+              <a:graphicData uri="http://schemas.openxmlformats.org/drawingml/2006/picture">
+                <pic:pic xmlns:pic="http://schemas.openxmlformats.org/drawingml/2006/picture">
+                  <pic:nvPicPr>
+                    <pic:cNvPr id="1105084643" name=""/>
+                    <pic:cNvPicPr/>
+                  </pic:nvPicPr>
+                  <pic:blipFill>
+                    <a:blip r:embed="rId24"/>
+                    <a:stretch>
+                      <a:fillRect/>
+                    </a:stretch>
+                  </pic:blipFill>
+                  <pic:spPr>
+                    <a:xfrm>
+                      <a:off x="0" y="0"/>
+                      <a:ext cx="5952096" cy="3628913"/>
+                    </a:xfrm>
+                    <a:prstGeom prst="rect">
+                      <a:avLst/>
+                    </a:prstGeom>
+                  </pic:spPr>
+                </pic:pic>
+              </a:graphicData>
+            </a:graphic>
+          </wp:inline>
+        </w:drawing>
+      </w:r>
+    </w:p>
+    <w:p>
+      <w:pPr>
+        <w:jc w:val="both"/>
+        <w:rPr>
+          <w:rFonts w:ascii="Times New Roman" w:hAnsi="Times New Roman" w:cs="Times New Roman"/>
+          <w:color w:val="FF0000"/>
+          <w:sz w:val="24"/>
+          <w:szCs w:val="24"/>
+        </w:rPr>
+      </w:pPr>
+    </w:p>
+    <w:p>
+      <w:pPr>
+        <w:jc w:val="both"/>
+        <w:rPr>
+          <w:rFonts w:ascii="Times New Roman" w:hAnsi="Times New Roman" w:cs="Times New Roman"/>
+          <w:color w:val="FF0000"/>
+          <w:sz w:val="24"/>
+          <w:szCs w:val="24"/>
+        </w:rPr>
+      </w:pPr>
+      <w:r>
+        <w:rPr>
+          <w:rFonts w:ascii="Times New Roman" w:hAnsi="Times New Roman" w:cs="Times New Roman"/>
+          <w:noProof/>
+          <w:color w:val="FF0000"/>
+          <w:sz w:val="24"/>
+          <w:szCs w:val="24"/>
+        </w:rPr>
+        <w:drawing>
+          <wp:inline distT="0" distB="0" distL="0" distR="0" wp14:anchorId="63633491" wp14:editId="36DBF819">
+            <wp:extent cx="5942875" cy="4072467"/>
+            <wp:effectExtent l="0" t="0" r="1270" b="4445"/>
+            <wp:docPr id="1526648859" name="Picture 1"/>
+            <wp:cNvGraphicFramePr>
+              <a:graphicFrameLocks xmlns:a="http://schemas.openxmlformats.org/drawingml/2006/main" noChangeAspect="1"/>
+            </wp:cNvGraphicFramePr>
+            <a:graphic xmlns:a="http://schemas.openxmlformats.org/drawingml/2006/main">
+              <a:graphicData uri="http://schemas.openxmlformats.org/drawingml/2006/picture">
+                <pic:pic xmlns:pic="http://schemas.openxmlformats.org/drawingml/2006/picture">
+                  <pic:nvPicPr>
+                    <pic:cNvPr id="1526648859" name=""/>
+                    <pic:cNvPicPr/>
+                  </pic:nvPicPr>
+                  <pic:blipFill>
+                    <a:blip r:embed="rId25"/>
+                    <a:stretch>
+                      <a:fillRect/>
+                    </a:stretch>
+                  </pic:blipFill>
+                  <pic:spPr>
+                    <a:xfrm>
+                      <a:off x="0" y="0"/>
+                      <a:ext cx="5990727" cy="4105259"/>
+                    </a:xfrm>
+                    <a:prstGeom prst="rect">
+                      <a:avLst/>
+                    </a:prstGeom>
+                  </pic:spPr>
+                </pic:pic>
+              </a:graphicData>
+            </a:graphic>
+          </wp:inline>
+        </w:drawing>
       </w:r>
     </w:p>
     <w:sectPr>
-      <w:footerReference w:type="default" r:id="rId24"/>
+      <w:footerReference w:type="default" r:id="rId26"/>
       <w:pgSz w:w="12240" w:h="15840"/>
-      <w:pgMar w:top="1440" w:right="1440" w:bottom="1440" w:left="1440" w:header="720" w:footer="720" w:gutter="0"/>
+      <w:pgMar w:top="567" w:right="1440" w:bottom="142" w:left="1440" w:header="720" w:footer="720" w:gutter="0"/>
       <w:cols w:space="720"/>
       <w:docGrid w:linePitch="360"/>
     </w:sectPr>

</xml_diff>